<commit_message>
Making merge class take into account padding
</commit_message>
<xml_diff>
--- a/Showcase/Soumil Goyal Resume.docx
+++ b/Showcase/Soumil Goyal Resume.docx
@@ -1,6 +1,6 @@
 
 <file path=word/document.xml><?xml version="1.0" encoding="utf-8"?>
-<w:document xmlns:wpc="http://schemas.microsoft.com/office/word/2010/wordprocessingCanvas" xmlns:cx="http://schemas.microsoft.com/office/drawing/2014/chartex" xmlns:cx1="http://schemas.microsoft.com/office/drawing/2015/9/8/chartex" xmlns:cx2="http://schemas.microsoft.com/office/drawing/2015/10/21/chartex" xmlns:cx3="http://schemas.microsoft.com/office/drawing/2016/5/9/chartex" xmlns:cx4="http://schemas.microsoft.com/office/drawing/2016/5/10/chartex" xmlns:cx5="http://schemas.microsoft.com/office/drawing/2016/5/11/chartex" xmlns:cx6="http://schemas.microsoft.com/office/drawing/2016/5/12/chartex" xmlns:cx7="http://schemas.microsoft.com/office/drawing/2016/5/13/chartex" xmlns:cx8="http://schemas.microsoft.com/office/drawing/2016/5/14/chartex" xmlns:mc="http://schemas.openxmlformats.org/markup-compatibility/2006" xmlns:aink="http://schemas.microsoft.com/office/drawing/2016/ink" xmlns:am3d="http://schemas.microsoft.com/office/drawing/2017/model3d" xmlns:o="urn:schemas-microsoft-com:office:office" xmlns:oel="http://schemas.microsoft.com/office/2019/extlst" xmlns:r="http://schemas.openxmlformats.org/officeDocument/2006/relationships" xmlns:m="http://schemas.openxmlformats.org/officeDocument/2006/math" xmlns:v="urn:schemas-microsoft-com:vml" xmlns:wp14="http://schemas.microsoft.com/office/word/2010/wordprocessingDrawing" xmlns:wp="http://schemas.openxmlformats.org/drawingml/2006/wordprocessingDrawing" xmlns:w10="urn:schemas-microsoft-com:office:word" xmlns:w="http://schemas.openxmlformats.org/wordprocessingml/2006/main" xmlns:w14="http://schemas.microsoft.com/office/word/2010/wordml" xmlns:w15="http://schemas.microsoft.com/office/word/2012/wordml" xmlns:w16cex="http://schemas.microsoft.com/office/word/2018/wordml/cex" xmlns:w16cid="http://schemas.microsoft.com/office/word/2016/wordml/cid" xmlns:w16="http://schemas.microsoft.com/office/word/2018/wordml" xmlns:w16sdtdh="http://schemas.microsoft.com/office/word/2020/wordml/sdtdatahash" xmlns:w16se="http://schemas.microsoft.com/office/word/2015/wordml/symex" xmlns:wpg="http://schemas.microsoft.com/office/word/2010/wordprocessingGroup" xmlns:wpi="http://schemas.microsoft.com/office/word/2010/wordprocessingInk" xmlns:wne="http://schemas.microsoft.com/office/word/2006/wordml" xmlns:wps="http://schemas.microsoft.com/office/word/2010/wordprocessingShape" mc:Ignorable="w14 w15 w16se w16cid w16 w16cex w16sdtdh wp14">
+<w:document xmlns:wpc="http://schemas.microsoft.com/office/word/2010/wordprocessingCanvas" xmlns:cx="http://schemas.microsoft.com/office/drawing/2014/chartex" xmlns:cx1="http://schemas.microsoft.com/office/drawing/2015/9/8/chartex" xmlns:cx2="http://schemas.microsoft.com/office/drawing/2015/10/21/chartex" xmlns:cx3="http://schemas.microsoft.com/office/drawing/2016/5/9/chartex" xmlns:cx4="http://schemas.microsoft.com/office/drawing/2016/5/10/chartex" xmlns:cx5="http://schemas.microsoft.com/office/drawing/2016/5/11/chartex" xmlns:cx6="http://schemas.microsoft.com/office/drawing/2016/5/12/chartex" xmlns:cx7="http://schemas.microsoft.com/office/drawing/2016/5/13/chartex" xmlns:cx8="http://schemas.microsoft.com/office/drawing/2016/5/14/chartex" xmlns:mc="http://schemas.openxmlformats.org/markup-compatibility/2006" xmlns:aink="http://schemas.microsoft.com/office/drawing/2016/ink" xmlns:am3d="http://schemas.microsoft.com/office/drawing/2017/model3d" xmlns:o="urn:schemas-microsoft-com:office:office" xmlns:oel="http://schemas.microsoft.com/office/2019/extlst" xmlns:r="http://schemas.openxmlformats.org/officeDocument/2006/relationships" xmlns:m="http://schemas.openxmlformats.org/officeDocument/2006/math" xmlns:v="urn:schemas-microsoft-com:vml" xmlns:wp14="http://schemas.microsoft.com/office/word/2010/wordprocessingDrawing" xmlns:wp="http://schemas.openxmlformats.org/drawingml/2006/wordprocessingDrawing" xmlns:w10="urn:schemas-microsoft-com:office:word" xmlns:w="http://schemas.openxmlformats.org/wordprocessingml/2006/main" xmlns:w14="http://schemas.microsoft.com/office/word/2010/wordml" xmlns:w15="http://schemas.microsoft.com/office/word/2012/wordml" xmlns:w16cex="http://schemas.microsoft.com/office/word/2018/wordml/cex" xmlns:w16cid="http://schemas.microsoft.com/office/word/2016/wordml/cid" xmlns:w16="http://schemas.microsoft.com/office/word/2018/wordml" xmlns:w16du="http://schemas.microsoft.com/office/word/2023/wordml/word16du" xmlns:w16sdtdh="http://schemas.microsoft.com/office/word/2020/wordml/sdtdatahash" xmlns:w16se="http://schemas.microsoft.com/office/word/2015/wordml/symex" xmlns:wpg="http://schemas.microsoft.com/office/word/2010/wordprocessingGroup" xmlns:wpi="http://schemas.microsoft.com/office/word/2010/wordprocessingInk" xmlns:wne="http://schemas.microsoft.com/office/word/2006/wordml" xmlns:wps="http://schemas.microsoft.com/office/word/2010/wordprocessingShape" mc:Ignorable="w14 w15 w16se w16cid w16 w16cex w16sdtdh w16du wp14">
   <w:body>
     <w:tbl>
       <w:tblPr>
@@ -667,6 +667,14 @@
                 <w:sz w:val="16"/>
                 <w:szCs w:val="16"/>
               </w:rPr>
+              <w:t xml:space="preserve">2x </w:t>
+            </w:r>
+            <w:r>
+              <w:rPr>
+                <w:rFonts w:ascii="Times New Roman" w:hAnsi="Times New Roman" w:cs="Times New Roman"/>
+                <w:sz w:val="16"/>
+                <w:szCs w:val="16"/>
+              </w:rPr>
               <w:t xml:space="preserve">FRC </w:t>
             </w:r>
             <w:r>
@@ -1094,7 +1102,23 @@
                 <w:sz w:val="16"/>
                 <w:szCs w:val="16"/>
               </w:rPr>
-              <w:t>“Superior” Rating at International Thespians Competition.</w:t>
+              <w:t xml:space="preserve">“Superior” Rating at </w:t>
+            </w:r>
+            <w:r>
+              <w:rPr>
+                <w:rFonts w:ascii="Times New Roman" w:hAnsi="Times New Roman" w:cs="Times New Roman"/>
+                <w:sz w:val="16"/>
+                <w:szCs w:val="16"/>
+              </w:rPr>
+              <w:t>Texas</w:t>
+            </w:r>
+            <w:r>
+              <w:rPr>
+                <w:rFonts w:ascii="Times New Roman" w:hAnsi="Times New Roman" w:cs="Times New Roman"/>
+                <w:sz w:val="16"/>
+                <w:szCs w:val="16"/>
+              </w:rPr>
+              <w:t xml:space="preserve"> Thespians Competition.</w:t>
             </w:r>
           </w:p>
           <w:p>
@@ -1146,7 +1170,15 @@
                 <w:sz w:val="16"/>
                 <w:szCs w:val="16"/>
               </w:rPr>
-              <w:t>IB Diploma Candidate</w:t>
+              <w:t xml:space="preserve">IB Diploma </w:t>
+            </w:r>
+            <w:r>
+              <w:rPr>
+                <w:rFonts w:ascii="Times New Roman" w:hAnsi="Times New Roman" w:cs="Times New Roman"/>
+                <w:sz w:val="16"/>
+                <w:szCs w:val="16"/>
+              </w:rPr>
+              <w:t>Graduate</w:t>
             </w:r>
             <w:r>
               <w:rPr>
@@ -1236,23 +1268,15 @@
                 <w:sz w:val="16"/>
                 <w:szCs w:val="16"/>
               </w:rPr>
-              <w:t>National Merit Scholarship Semi-</w:t>
-            </w:r>
-            <w:r>
-              <w:rPr>
-                <w:rFonts w:ascii="Times New Roman" w:hAnsi="Times New Roman" w:cs="Times New Roman"/>
-                <w:sz w:val="16"/>
-                <w:szCs w:val="16"/>
-              </w:rPr>
-              <w:t>Finalist</w:t>
-            </w:r>
-            <w:r>
-              <w:rPr>
-                <w:rFonts w:ascii="Times New Roman" w:hAnsi="Times New Roman" w:cs="Times New Roman"/>
-                <w:sz w:val="16"/>
-                <w:szCs w:val="16"/>
-              </w:rPr>
-              <w:t>.</w:t>
+              <w:t xml:space="preserve">National Merit Scholarship </w:t>
+            </w:r>
+            <w:r>
+              <w:rPr>
+                <w:rFonts w:ascii="Times New Roman" w:hAnsi="Times New Roman" w:cs="Times New Roman"/>
+                <w:sz w:val="16"/>
+                <w:szCs w:val="16"/>
+              </w:rPr>
+              <w:t>Winner.</w:t>
             </w:r>
           </w:p>
           <w:p>
@@ -1458,13 +1482,8 @@
               <w:jc w:val="center"/>
             </w:pPr>
             <w:r>
-              <w:t xml:space="preserve">An interdisciplinarity-minded, experienced, and accomplished </w:t>
-            </w:r>
-            <w:proofErr w:type="gramStart"/>
-            <w:r>
-              <w:t>student</w:t>
-            </w:r>
-            <w:proofErr w:type="gramEnd"/>
+              <w:t>An interdisciplinarity-minded, experienced, and accomplished student</w:t>
+            </w:r>
           </w:p>
           <w:p>
             <w:pPr>
@@ -3762,7 +3781,7 @@
 </file>
 
 <file path=word/numbering.xml><?xml version="1.0" encoding="utf-8"?>
-<w:numbering xmlns:wpc="http://schemas.microsoft.com/office/word/2010/wordprocessingCanvas" xmlns:cx="http://schemas.microsoft.com/office/drawing/2014/chartex" xmlns:cx1="http://schemas.microsoft.com/office/drawing/2015/9/8/chartex" xmlns:cx2="http://schemas.microsoft.com/office/drawing/2015/10/21/chartex" xmlns:cx3="http://schemas.microsoft.com/office/drawing/2016/5/9/chartex" xmlns:cx4="http://schemas.microsoft.com/office/drawing/2016/5/10/chartex" xmlns:cx5="http://schemas.microsoft.com/office/drawing/2016/5/11/chartex" xmlns:cx6="http://schemas.microsoft.com/office/drawing/2016/5/12/chartex" xmlns:cx7="http://schemas.microsoft.com/office/drawing/2016/5/13/chartex" xmlns:cx8="http://schemas.microsoft.com/office/drawing/2016/5/14/chartex" xmlns:mc="http://schemas.openxmlformats.org/markup-compatibility/2006" xmlns:aink="http://schemas.microsoft.com/office/drawing/2016/ink" xmlns:am3d="http://schemas.microsoft.com/office/drawing/2017/model3d" xmlns:o="urn:schemas-microsoft-com:office:office" xmlns:oel="http://schemas.microsoft.com/office/2019/extlst" xmlns:r="http://schemas.openxmlformats.org/officeDocument/2006/relationships" xmlns:m="http://schemas.openxmlformats.org/officeDocument/2006/math" xmlns:v="urn:schemas-microsoft-com:vml" xmlns:wp14="http://schemas.microsoft.com/office/word/2010/wordprocessingDrawing" xmlns:wp="http://schemas.openxmlformats.org/drawingml/2006/wordprocessingDrawing" xmlns:w10="urn:schemas-microsoft-com:office:word" xmlns:w="http://schemas.openxmlformats.org/wordprocessingml/2006/main" xmlns:w14="http://schemas.microsoft.com/office/word/2010/wordml" xmlns:w15="http://schemas.microsoft.com/office/word/2012/wordml" xmlns:w16cex="http://schemas.microsoft.com/office/word/2018/wordml/cex" xmlns:w16cid="http://schemas.microsoft.com/office/word/2016/wordml/cid" xmlns:w16="http://schemas.microsoft.com/office/word/2018/wordml" xmlns:w16sdtdh="http://schemas.microsoft.com/office/word/2020/wordml/sdtdatahash" xmlns:w16se="http://schemas.microsoft.com/office/word/2015/wordml/symex" xmlns:wpg="http://schemas.microsoft.com/office/word/2010/wordprocessingGroup" xmlns:wpi="http://schemas.microsoft.com/office/word/2010/wordprocessingInk" xmlns:wne="http://schemas.microsoft.com/office/word/2006/wordml" xmlns:wps="http://schemas.microsoft.com/office/word/2010/wordprocessingShape" mc:Ignorable="w14 w15 w16se w16cid w16 w16cex w16sdtdh wp14">
+<w:numbering xmlns:wpc="http://schemas.microsoft.com/office/word/2010/wordprocessingCanvas" xmlns:cx="http://schemas.microsoft.com/office/drawing/2014/chartex" xmlns:cx1="http://schemas.microsoft.com/office/drawing/2015/9/8/chartex" xmlns:cx2="http://schemas.microsoft.com/office/drawing/2015/10/21/chartex" xmlns:cx3="http://schemas.microsoft.com/office/drawing/2016/5/9/chartex" xmlns:cx4="http://schemas.microsoft.com/office/drawing/2016/5/10/chartex" xmlns:cx5="http://schemas.microsoft.com/office/drawing/2016/5/11/chartex" xmlns:cx6="http://schemas.microsoft.com/office/drawing/2016/5/12/chartex" xmlns:cx7="http://schemas.microsoft.com/office/drawing/2016/5/13/chartex" xmlns:cx8="http://schemas.microsoft.com/office/drawing/2016/5/14/chartex" xmlns:mc="http://schemas.openxmlformats.org/markup-compatibility/2006" xmlns:aink="http://schemas.microsoft.com/office/drawing/2016/ink" xmlns:am3d="http://schemas.microsoft.com/office/drawing/2017/model3d" xmlns:o="urn:schemas-microsoft-com:office:office" xmlns:oel="http://schemas.microsoft.com/office/2019/extlst" xmlns:r="http://schemas.openxmlformats.org/officeDocument/2006/relationships" xmlns:m="http://schemas.openxmlformats.org/officeDocument/2006/math" xmlns:v="urn:schemas-microsoft-com:vml" xmlns:wp14="http://schemas.microsoft.com/office/word/2010/wordprocessingDrawing" xmlns:wp="http://schemas.openxmlformats.org/drawingml/2006/wordprocessingDrawing" xmlns:w10="urn:schemas-microsoft-com:office:word" xmlns:w="http://schemas.openxmlformats.org/wordprocessingml/2006/main" xmlns:w14="http://schemas.microsoft.com/office/word/2010/wordml" xmlns:w15="http://schemas.microsoft.com/office/word/2012/wordml" xmlns:w16cex="http://schemas.microsoft.com/office/word/2018/wordml/cex" xmlns:w16cid="http://schemas.microsoft.com/office/word/2016/wordml/cid" xmlns:w16="http://schemas.microsoft.com/office/word/2018/wordml" xmlns:w16du="http://schemas.microsoft.com/office/word/2023/wordml/word16du" xmlns:w16sdtdh="http://schemas.microsoft.com/office/word/2020/wordml/sdtdatahash" xmlns:w16se="http://schemas.microsoft.com/office/word/2015/wordml/symex" xmlns:wpg="http://schemas.microsoft.com/office/word/2010/wordprocessingGroup" xmlns:wpi="http://schemas.microsoft.com/office/word/2010/wordprocessingInk" xmlns:wne="http://schemas.microsoft.com/office/word/2006/wordml" xmlns:wps="http://schemas.microsoft.com/office/word/2010/wordprocessingShape" mc:Ignorable="w14 w15 w16se w16cid w16 w16cex w16sdtdh w16du wp14">
   <w:abstractNum w:abstractNumId="0" w15:restartNumberingAfterBreak="0">
     <w:nsid w:val="174E2E96"/>
     <w:multiLevelType w:val="hybridMultilevel"/>
@@ -3995,21 +4014,12 @@
   </w:num>
   <w:num w:numId="2" w16cid:durableId="1884753963">
     <w:abstractNumId w:val="0"/>
-    <w:lvlOverride w:ilvl="0"/>
-    <w:lvlOverride w:ilvl="1"/>
-    <w:lvlOverride w:ilvl="2"/>
-    <w:lvlOverride w:ilvl="3"/>
-    <w:lvlOverride w:ilvl="4"/>
-    <w:lvlOverride w:ilvl="5"/>
-    <w:lvlOverride w:ilvl="6"/>
-    <w:lvlOverride w:ilvl="7"/>
-    <w:lvlOverride w:ilvl="8"/>
   </w:num>
 </w:numbering>
 </file>
 
 <file path=word/styles.xml><?xml version="1.0" encoding="utf-8"?>
-<w:styles xmlns:mc="http://schemas.openxmlformats.org/markup-compatibility/2006" xmlns:r="http://schemas.openxmlformats.org/officeDocument/2006/relationships" xmlns:w="http://schemas.openxmlformats.org/wordprocessingml/2006/main" xmlns:w14="http://schemas.microsoft.com/office/word/2010/wordml" xmlns:w15="http://schemas.microsoft.com/office/word/2012/wordml" xmlns:w16cex="http://schemas.microsoft.com/office/word/2018/wordml/cex" xmlns:w16cid="http://schemas.microsoft.com/office/word/2016/wordml/cid" xmlns:w16="http://schemas.microsoft.com/office/word/2018/wordml" xmlns:w16sdtdh="http://schemas.microsoft.com/office/word/2020/wordml/sdtdatahash" xmlns:w16se="http://schemas.microsoft.com/office/word/2015/wordml/symex" mc:Ignorable="w14 w15 w16se w16cid w16 w16cex w16sdtdh">
+<w:styles xmlns:mc="http://schemas.openxmlformats.org/markup-compatibility/2006" xmlns:r="http://schemas.openxmlformats.org/officeDocument/2006/relationships" xmlns:w="http://schemas.openxmlformats.org/wordprocessingml/2006/main" xmlns:w14="http://schemas.microsoft.com/office/word/2010/wordml" xmlns:w15="http://schemas.microsoft.com/office/word/2012/wordml" xmlns:w16cex="http://schemas.microsoft.com/office/word/2018/wordml/cex" xmlns:w16cid="http://schemas.microsoft.com/office/word/2016/wordml/cid" xmlns:w16="http://schemas.microsoft.com/office/word/2018/wordml" xmlns:w16du="http://schemas.microsoft.com/office/word/2023/wordml/word16du" xmlns:w16sdtdh="http://schemas.microsoft.com/office/word/2020/wordml/sdtdatahash" xmlns:w16se="http://schemas.microsoft.com/office/word/2015/wordml/symex" mc:Ignorable="w14 w15 w16se w16cid w16 w16cex w16sdtdh w16du">
   <w:docDefaults>
     <w:rPrDefault>
       <w:rPr>

</xml_diff>